<commit_message>
Some more syntactic corrections
</commit_message>
<xml_diff>
--- a/omegat/target/paper.docx
+++ b/omegat/target/paper.docx
@@ -180,7 +180,20 @@
         <w:rPr>
           <w:lang w:val="en-US"/>
         </w:rPr>
-        <w:t xml:space="preserve"> E. A. 1,2,3, </w:t>
+        <w:t xml:space="preserve"> E.A.</w:t>
+      </w:r>
+      <w:r>
+        <w:rPr>
+          <w:vertAlign w:val="superscript"/>
+          <w:lang w:val="en-US"/>
+        </w:rPr>
+        <w:t>1,2,3</w:t>
+      </w:r>
+      <w:r>
+        <w:rPr>
+          <w:lang w:val="en-US"/>
+        </w:rPr>
+        <w:t xml:space="preserve">, </w:t>
       </w:r>
       <w:proofErr w:type="spellStart"/>
       <w:r>
@@ -194,7 +207,20 @@
         <w:rPr>
           <w:lang w:val="en-US"/>
         </w:rPr>
-        <w:t xml:space="preserve"> A. O. 1,3, 2 </w:t>
+        <w:t xml:space="preserve"> A.O.</w:t>
+      </w:r>
+      <w:r>
+        <w:rPr>
+          <w:vertAlign w:val="superscript"/>
+          <w:lang w:val="en-US"/>
+        </w:rPr>
+        <w:t>1,3</w:t>
+      </w:r>
+      <w:r>
+        <w:rPr>
+          <w:lang w:val="en-US"/>
+        </w:rPr>
+        <w:t xml:space="preserve">, </w:t>
       </w:r>
       <w:proofErr w:type="spellStart"/>
       <w:r>
@@ -208,7 +234,27 @@
         <w:rPr>
           <w:lang w:val="en-US"/>
         </w:rPr>
-        <w:t xml:space="preserve"> I. V., </w:t>
+        <w:t xml:space="preserve"> I.V.</w:t>
+      </w:r>
+      <w:r>
+        <w:rPr>
+          <w:vertAlign w:val="superscript"/>
+          <w:lang w:val="en-US"/>
+        </w:rPr>
+        <w:t xml:space="preserve"> </w:t>
+      </w:r>
+      <w:r>
+        <w:rPr>
+          <w:vertAlign w:val="superscript"/>
+          <w:lang w:val="en-US"/>
+        </w:rPr>
+        <w:t>2</w:t>
+      </w:r>
+      <w:r>
+        <w:rPr>
+          <w:lang w:val="en-US"/>
+        </w:rPr>
+        <w:t xml:space="preserve">, </w:t>
       </w:r>
       <w:proofErr w:type="spellStart"/>
       <w:r>
@@ -222,7 +268,14 @@
         <w:rPr>
           <w:lang w:val="en-US"/>
         </w:rPr>
-        <w:t xml:space="preserve"> I. S. 4</w:t>
+        <w:t xml:space="preserve"> I.S.</w:t>
+      </w:r>
+      <w:r>
+        <w:rPr>
+          <w:vertAlign w:val="superscript"/>
+          <w:lang w:val="en-US"/>
+        </w:rPr>
+        <w:t>4</w:t>
       </w:r>
     </w:p>
     <w:p>
@@ -237,23 +290,17 @@
           <w:rStyle w:val="IwimUpperIndex"/>
           <w:lang w:val="en-US"/>
         </w:rPr>
-        <w:t xml:space="preserve">1 V.M. </w:t>
-      </w:r>
-      <w:proofErr w:type="spellStart"/>
+        <w:t>1</w:t>
+      </w:r>
+      <w:r>
+        <w:t>V.M. Matrosov's institute of system dynamics and control theory SB RAS</w:t>
+      </w:r>
       <w:r>
         <w:rPr>
           <w:rStyle w:val="IwimUpperIndex"/>
           <w:lang w:val="en-US"/>
         </w:rPr>
-        <w:t>Matrosov's</w:t>
-      </w:r>
-      <w:proofErr w:type="spellEnd"/>
-      <w:r>
-        <w:rPr>
-          <w:rStyle w:val="IwimUpperIndex"/>
-          <w:lang w:val="en-US"/>
-        </w:rPr>
-        <w:t xml:space="preserve"> institute of system dynamics and control theory SB RAS    </w:t>
+        <w:t xml:space="preserve">    </w:t>
       </w:r>
       <w:r>
         <w:rPr>
@@ -281,10 +328,12 @@
       </w:r>
       <w:r>
         <w:rPr>
-          <w:rStyle w:val="IwimUpperIndex"/>
-          <w:lang w:val="en-US"/>
-        </w:rPr>
-        <w:t>2National research Irkutsk state technical university,  Lermontov str. 83,</w:t>
+          <w:vertAlign w:val="superscript"/>
+        </w:rPr>
+        <w:t>2</w:t>
+      </w:r>
+      <w:r>
+        <w:t>National research Irkutsk state technical university,  Lermontov str. 83,</w:t>
       </w:r>
       <w:r>
         <w:rPr>
@@ -308,37 +357,30 @@
       </w:r>
       <w:r>
         <w:rPr>
+          <w:lang w:val="en-US"/>
+        </w:rPr>
+        <w:t>Иркутский scientific center SB RAS,  Lermontov str. 134,  Irkutsk, 664033, Russia</w:t>
+      </w:r>
+      <w:r>
+        <w:rPr>
+          <w:lang w:val="en-US"/>
+        </w:rPr>
+        <w:br/>
+      </w:r>
+      <w:r>
+        <w:rPr>
           <w:vertAlign w:val="superscript"/>
-          <w:lang w:val="ru-RU"/>
-        </w:rPr>
-        <w:t>Иркутский</w:t>
-      </w:r>
-      <w:r>
-        <w:rPr>
-          <w:vertAlign w:val="superscript"/>
-          <w:lang w:val="en-US"/>
-        </w:rPr>
-        <w:t xml:space="preserve"> scientific center SB RAS,  Lermontov str. 134,  Irkutsk, 664033, Russia</w:t>
-      </w:r>
-      <w:r>
-        <w:rPr>
-          <w:lang w:val="en-US"/>
-        </w:rPr>
-        <w:br/>
-      </w:r>
-      <w:r>
-        <w:rPr>
-          <w:rStyle w:val="IwimUpperIndex"/>
-          <w:lang w:val="en-US"/>
-        </w:rPr>
-        <w:t>4Limnological Institute SB RAS,  Ulan-Bator str. 3, Irkutsk, 664033, Russia</w:t>
+        </w:rPr>
+        <w:t>4</w:t>
+      </w:r>
+      <w:r>
+        <w:t>Limnological Institute SB RAS,  Ulan-Bator str. 3, Irkutsk, 664033, Russia</w:t>
       </w:r>
     </w:p>
     <w:p>
       <w:pPr>
         <w:pStyle w:val="IwimE-mail"/>
         <w:rPr>
-          <w:rFonts w:ascii="Times New Roman" w:hAnsi="Times New Roman" w:cs="Times New Roman"/>
           <w:lang w:val="en-US"/>
         </w:rPr>
       </w:pPr>
@@ -346,7 +388,6 @@
         <w:r>
           <w:rPr>
             <w:rStyle w:val="a3"/>
-            <w:rFonts w:ascii="Times New Roman" w:hAnsi="Times New Roman" w:cs="Times New Roman"/>
             <w:lang w:val="en-US"/>
           </w:rPr>
           <w:t>eugeneai@icc.ru, shigarov@icc.ru</w:t>
@@ -366,7 +407,13 @@
           <w:b/>
           <w:i w:val="0"/>
         </w:rPr>
-        <w:t>Abstract. The problems of automating the creation of text documents with the active use of declarative tools and technologies of Linked Open Data is discussed. Software tools to compose HTML5 documents from various sources and present the document in a specified layout, such as a template or form, is being developed. The sources are web pages and the results of text processing on the server or client side (web browser) processing results. Several examples of the application of the developed software are considered.</w:t>
+        <w:t xml:space="preserve">Abstract. </w:t>
+      </w:r>
+      <w:r>
+        <w:rPr>
+          <w:i w:val="0"/>
+        </w:rPr>
+        <w:t>The problems of automating the creation of text documents with the active use of declarative tools and technologies of Linked Open Data is discussed. Software tools to compose HTML5 documents from various sources and present the document in a specified layout, such as a template or form, is being developed. The sources are web pages and the results of text processing on the server or client side (web browser) processing results. Several examples of the application of the developed software are considered.</w:t>
       </w:r>
     </w:p>
     <w:p>
@@ -374,6 +421,7 @@
         <w:pStyle w:val="IwimKeywordsTitle"/>
         <w:jc w:val="both"/>
         <w:rPr>
+          <w:b w:val="0"/>
           <w:sz w:val="20"/>
           <w:szCs w:val="20"/>
           <w:lang w:val="en-US"/>
@@ -385,7 +433,16 @@
           <w:szCs w:val="20"/>
           <w:lang w:val="en-US"/>
         </w:rPr>
-        <w:t>Keywords: Linked Open Data, automated composing a document, semantic markup of document</w:t>
+        <w:t>Keywords:</w:t>
+      </w:r>
+      <w:r>
+        <w:rPr>
+          <w:b w:val="0"/>
+          <w:sz w:val="20"/>
+          <w:szCs w:val="20"/>
+          <w:lang w:val="en-US"/>
+        </w:rPr>
+        <w:t xml:space="preserve"> Linked Open Data, automated composing a document, semantic markup of document</w:t>
       </w:r>
     </w:p>
     <w:p>
@@ -438,16 +495,14 @@
         <w:rPr>
           <w:lang w:val="en-US"/>
         </w:rPr>
-        <w:t xml:space="preserve">Linked Open Data (LOD) [1] technology has been suggested by W3C consortium to represent the semantic information in the data published in a way that provides not only the possibility of its processing with software agents (Semantic Web), but also to link all available information into a single semantic graph using relations and global universal identifiers (URIs) of theory resources. The descriptive capabilities of semantic web technologies, HTML5 document publishing tools and LOD technologies form </w:t>
-      </w:r>
-      <w:proofErr w:type="gramStart"/>
-      <w:r>
-        <w:rPr>
-          <w:lang w:val="en-US"/>
-        </w:rPr>
-        <w:t>a</w:t>
-      </w:r>
-      <w:proofErr w:type="gramEnd"/>
+        <w:t>Linked Open Data (LOD) [1] technology has been suggested by W3C consortium to represent the semantic information in the data published in a way that provides not only the possibility of its processing with software agents (Semantic Web), but also to link all available information into a single semantic graph using relations and global universal identifiers (URIs) of theory resources. The descriptive capabilities of semantic web technologies, HTML5 document publishing tools and LOD technologies form a</w:t>
+      </w:r>
+      <w:r>
+        <w:rPr>
+          <w:lang w:val="en-US"/>
+        </w:rPr>
+        <w:t>n</w:t>
+      </w:r>
       <w:r>
         <w:rPr>
           <w:lang w:val="en-US"/>
@@ -525,7 +580,7 @@
         <w:rPr>
           <w:lang w:val="en-US"/>
         </w:rPr>
-        <w:t xml:space="preserve"> with no well-established information flows and relationships between documents. This is mainly due to the dynamism [and diversity] of the small business. Use of large-scale workflow automation software in the environments of such kind requires large financial expenses for the purchase and/or continuous improvement of the software product. Moreover, in companies with a deployed document flow automation, there is almost always a wide class of documents that are not integrated in the main document flow (e.g., memos, statements), documents with difficult-to-formalize information (e.g., job descriptions) and the documents received by the organizations from the outside having no contain logical markup (e.g., industry standards).</w:t>
+        <w:t xml:space="preserve"> with no well-established information flows and relationships between documents. This is mainly due to the dynamism and diversity of the small business. Use of large-scale workflow automation software in the environments of such kind requires large financial expenses for the purchase and/or continuous improvement of the software product. Moreover, in companies with a deployed document flow automation, there is almost always a wide class of documents that are not integrated in the main document flow (e.g., memos, statements), documents with difficult-to-formalize information (e.g., job descriptions) and the documents received by the organizations from the outside having no contain logical markup (e.g., industry standards).</w:t>
       </w:r>
     </w:p>
     <w:p>
@@ -733,35 +788,36 @@
       <w:proofErr w:type="spellStart"/>
       <w:r>
         <w:rPr>
+          <w:rFonts w:ascii="Courier New" w:hAnsi="Courier New"/>
+          <w:lang w:val="en-US"/>
+        </w:rPr>
+        <w:t>oa</w:t>
+      </w:r>
+      <w:proofErr w:type="spellEnd"/>
+      <w:r>
+        <w:rPr>
           <w:b/>
           <w:lang w:val="en-US"/>
         </w:rPr>
+        <w:t xml:space="preserve">). </w:t>
+      </w:r>
+      <w:r>
+        <w:rPr>
+          <w:lang w:val="en-US"/>
+        </w:rPr>
+        <w:t xml:space="preserve">The ontology standard is accepted in 2017, its main purpose is to describe the content (annotation) describing other content. Browser bookmarks are examples of such content. An </w:t>
+      </w:r>
+      <w:proofErr w:type="spellStart"/>
+      <w:r>
+        <w:rPr>
+          <w:rFonts w:ascii="Courier New" w:hAnsi="Courier New"/>
+          <w:lang w:val="en-US"/>
+        </w:rPr>
         <w:t>oa</w:t>
       </w:r>
       <w:proofErr w:type="spellEnd"/>
       <w:r>
         <w:rPr>
-          <w:b/>
-          <w:lang w:val="en-US"/>
-        </w:rPr>
-        <w:t xml:space="preserve">). </w:t>
-      </w:r>
-      <w:r>
-        <w:rPr>
-          <w:lang w:val="en-US"/>
-        </w:rPr>
-        <w:t xml:space="preserve">The ontology standard is accepted in 2017, its main purpose is to describe the content (annotation) describing other content. Browser bookmarks are examples of such content. An </w:t>
-      </w:r>
-      <w:proofErr w:type="spellStart"/>
-      <w:r>
-        <w:rPr>
-          <w:lang w:val="en-US"/>
-        </w:rPr>
-        <w:t>oa</w:t>
-      </w:r>
-      <w:proofErr w:type="spellEnd"/>
-      <w:r>
-        <w:rPr>
           <w:lang w:val="en-US"/>
         </w:rPr>
         <w:t xml:space="preserve"> resource (an bookmark) is in two major relations to other resources: </w:t>
@@ -770,6 +826,7 @@
       <w:proofErr w:type="gramStart"/>
       <w:r>
         <w:rPr>
+          <w:rFonts w:ascii="Courier New" w:hAnsi="Courier New"/>
           <w:lang w:val="en-US"/>
         </w:rPr>
         <w:t>oa:hasTarget</w:t>
@@ -785,6 +842,7 @@
       <w:proofErr w:type="spellStart"/>
       <w:r>
         <w:rPr>
+          <w:rFonts w:ascii="Courier New" w:hAnsi="Courier New"/>
           <w:lang w:val="en-US"/>
         </w:rPr>
         <w:t>oa:hasBody</w:t>
@@ -815,24 +873,91 @@
       <w:proofErr w:type="spellStart"/>
       <w:r>
         <w:rPr>
+          <w:rFonts w:ascii="Courier New" w:hAnsi="Courier New"/>
+          <w:lang w:val="en-US"/>
+        </w:rPr>
+        <w:t>foaf</w:t>
+      </w:r>
+      <w:proofErr w:type="spellEnd"/>
+      <w:r>
+        <w:rPr>
           <w:b/>
           <w:lang w:val="en-US"/>
         </w:rPr>
-        <w:t>foaf</w:t>
-      </w:r>
-      <w:proofErr w:type="spellEnd"/>
+        <w:t xml:space="preserve">) </w:t>
+      </w:r>
+      <w:r>
+        <w:rPr>
+          <w:lang w:val="en-US"/>
+        </w:rPr>
+        <w:t>describes information about agents: physical and legal entities, together with software agents. This ontology is widely used to represent relations between entities (agents) in a social network.</w:t>
+      </w:r>
+      <w:r>
+        <w:rPr>
+          <w:lang w:val="en-US"/>
+        </w:rPr>
+        <w:t xml:space="preserve"> </w:t>
+      </w:r>
+    </w:p>
+    <w:p>
+      <w:pPr>
+        <w:pStyle w:val="IwimNextParagraph"/>
+        <w:rPr>
+          <w:lang w:val="en-US"/>
+        </w:rPr>
+      </w:pPr>
+      <w:proofErr w:type="spellStart"/>
       <w:r>
         <w:rPr>
           <w:b/>
           <w:lang w:val="en-US"/>
         </w:rPr>
+        <w:t>Provenence</w:t>
+      </w:r>
+      <w:proofErr w:type="spellEnd"/>
+      <w:r>
+        <w:rPr>
+          <w:b/>
+          <w:lang w:val="en-US"/>
+        </w:rPr>
+        <w:t xml:space="preserve"> (</w:t>
+      </w:r>
+      <w:proofErr w:type="spellStart"/>
+      <w:r>
+        <w:rPr>
+          <w:rFonts w:ascii="Courier New" w:hAnsi="Courier New"/>
+          <w:lang w:val="en-US"/>
+        </w:rPr>
+        <w:t>prov</w:t>
+      </w:r>
+      <w:proofErr w:type="spellEnd"/>
+      <w:r>
+        <w:rPr>
+          <w:b/>
+          <w:lang w:val="en-US"/>
+        </w:rPr>
         <w:t xml:space="preserve">) </w:t>
       </w:r>
       <w:r>
         <w:rPr>
           <w:lang w:val="en-US"/>
         </w:rPr>
-        <w:t>describes information about agents: physical and legal entities, together with software agents. This ontology is widely used to represent relations between entities (agents) in a social network.</w:t>
+        <w:t xml:space="preserve">provides a vocabulary of terms and relations describing the origin of the information. This ontology is a convenient way to refer the document's source parts originated from other documents. The </w:t>
+      </w:r>
+      <w:proofErr w:type="spellStart"/>
+      <w:r>
+        <w:rPr>
+          <w:rFonts w:ascii="Courier New" w:hAnsi="Courier New"/>
+          <w:lang w:val="en-US"/>
+        </w:rPr>
+        <w:t>prov</w:t>
+      </w:r>
+      <w:proofErr w:type="spellEnd"/>
+      <w:r>
+        <w:rPr>
+          <w:lang w:val="en-US"/>
+        </w:rPr>
+        <w:t xml:space="preserve"> ontology is a basis of informational flows descriptions in documents and their mutual relationships.</w:t>
       </w:r>
       <w:r>
         <w:rPr>
@@ -848,29 +973,77 @@
           <w:lang w:val="en-US"/>
         </w:rPr>
       </w:pPr>
-      <w:proofErr w:type="spellStart"/>
       <w:r>
         <w:rPr>
           <w:b/>
           <w:lang w:val="en-US"/>
         </w:rPr>
-        <w:t>Provenence</w:t>
-      </w:r>
-      <w:proofErr w:type="spellEnd"/>
+        <w:t>Dublin Core (</w:t>
+      </w:r>
+      <w:r>
+        <w:rPr>
+          <w:rFonts w:ascii="Courier New" w:hAnsi="Courier New"/>
+          <w:lang w:val="en-US"/>
+        </w:rPr>
+        <w:t>dc</w:t>
+      </w:r>
       <w:r>
         <w:rPr>
           <w:b/>
           <w:lang w:val="en-US"/>
         </w:rPr>
-        <w:t xml:space="preserve"> (</w:t>
-      </w:r>
+        <w:t xml:space="preserve">) </w:t>
+      </w:r>
+      <w:r>
+        <w:rPr>
+          <w:lang w:val="en-US"/>
+        </w:rPr>
+        <w:t xml:space="preserve">is used to describe the elements of authored annotations, for example, section headings, document title, document types, various descriptions contained in the document. In contrast to </w:t>
+      </w:r>
+      <w:proofErr w:type="spellStart"/>
+      <w:r>
+        <w:rPr>
+          <w:rFonts w:ascii="Courier New" w:hAnsi="Courier New"/>
+          <w:lang w:val="en-US"/>
+        </w:rPr>
+        <w:t>oa</w:t>
+      </w:r>
+      <w:proofErr w:type="spellEnd"/>
+      <w:r>
+        <w:rPr>
+          <w:lang w:val="en-US"/>
+        </w:rPr>
+        <w:t xml:space="preserve"> this ontology describes the documents mainly at </w:t>
+      </w:r>
+      <w:proofErr w:type="spellStart"/>
+      <w:r>
+        <w:rPr>
+          <w:lang w:val="en-US"/>
+        </w:rPr>
+        <w:t>metainformation</w:t>
+      </w:r>
+      <w:proofErr w:type="spellEnd"/>
+      <w:r>
+        <w:rPr>
+          <w:lang w:val="en-US"/>
+        </w:rPr>
+        <w:t xml:space="preserve"> level.</w:t>
+      </w:r>
+    </w:p>
+    <w:p>
+      <w:pPr>
+        <w:pStyle w:val="IwimNextParagraph"/>
+        <w:rPr>
+          <w:lang w:val="en-US"/>
+        </w:rPr>
+      </w:pPr>
       <w:proofErr w:type="spellStart"/>
       <w:r>
         <w:rPr>
           <w:b/>
           <w:lang w:val="en-US"/>
         </w:rPr>
-        <w:t>prov</w:t>
+        <w:t>DBPedia</w:t>
       </w:r>
       <w:proofErr w:type="spellEnd"/>
       <w:r>
@@ -878,111 +1051,12 @@
           <w:b/>
           <w:lang w:val="en-US"/>
         </w:rPr>
-        <w:t xml:space="preserve">) </w:t>
-      </w:r>
-      <w:r>
-        <w:rPr>
-          <w:lang w:val="en-US"/>
-        </w:rPr>
-        <w:t xml:space="preserve">provides a vocabulary of terms and relations describing the origin of the information. This ontology is a convenient way to refer the document's source parts originated from other documents. The </w:t>
-      </w:r>
-      <w:proofErr w:type="spellStart"/>
-      <w:r>
-        <w:rPr>
-          <w:lang w:val="en-US"/>
-        </w:rPr>
-        <w:t>prov</w:t>
-      </w:r>
-      <w:proofErr w:type="spellEnd"/>
-      <w:r>
-        <w:rPr>
-          <w:lang w:val="en-US"/>
-        </w:rPr>
-        <w:t xml:space="preserve"> ontology is a basis of informational flows descriptions in documents and their mutual relationships.</w:t>
-      </w:r>
-      <w:r>
-        <w:rPr>
-          <w:lang w:val="en-US"/>
-        </w:rPr>
-        <w:t xml:space="preserve"> </w:t>
-      </w:r>
-    </w:p>
-    <w:p>
-      <w:pPr>
-        <w:pStyle w:val="IwimNextParagraph"/>
-        <w:rPr>
-          <w:lang w:val="en-US"/>
-        </w:rPr>
-      </w:pPr>
-      <w:r>
-        <w:rPr>
-          <w:b/>
-          <w:lang w:val="en-US"/>
-        </w:rPr>
-        <w:t xml:space="preserve">Dublin Core (dc) </w:t>
-      </w:r>
-      <w:r>
-        <w:rPr>
-          <w:lang w:val="en-US"/>
-        </w:rPr>
-        <w:t xml:space="preserve">is used to describe the elements of authored annotations, for example, section headings, document title, document types, various descriptions contained in the document. In contrast to </w:t>
-      </w:r>
-      <w:proofErr w:type="spellStart"/>
-      <w:r>
-        <w:rPr>
-          <w:lang w:val="en-US"/>
-        </w:rPr>
-        <w:t>oa</w:t>
-      </w:r>
-      <w:proofErr w:type="spellEnd"/>
-      <w:r>
-        <w:rPr>
-          <w:lang w:val="en-US"/>
-        </w:rPr>
-        <w:t xml:space="preserve"> this ontology describes the documents mainly at </w:t>
-      </w:r>
-      <w:proofErr w:type="spellStart"/>
-      <w:r>
-        <w:rPr>
-          <w:lang w:val="en-US"/>
-        </w:rPr>
-        <w:t>metainformation</w:t>
-      </w:r>
-      <w:proofErr w:type="spellEnd"/>
-      <w:r>
-        <w:rPr>
-          <w:lang w:val="en-US"/>
-        </w:rPr>
-        <w:t xml:space="preserve"> level.</w:t>
-      </w:r>
-    </w:p>
-    <w:p>
-      <w:pPr>
-        <w:pStyle w:val="IwimNextParagraph"/>
-        <w:rPr>
-          <w:lang w:val="en-US"/>
-        </w:rPr>
-      </w:pPr>
-      <w:proofErr w:type="spellStart"/>
-      <w:r>
-        <w:rPr>
-          <w:b/>
-          <w:lang w:val="en-US"/>
-        </w:rPr>
-        <w:t>DBPedia</w:t>
-      </w:r>
-      <w:proofErr w:type="spellEnd"/>
-      <w:r>
-        <w:rPr>
-          <w:b/>
-          <w:lang w:val="en-US"/>
-        </w:rPr>
         <w:t xml:space="preserve"> resource (</w:t>
       </w:r>
       <w:proofErr w:type="spellStart"/>
       <w:r>
         <w:rPr>
-          <w:b/>
+          <w:rFonts w:ascii="Courier New" w:hAnsi="Courier New"/>
           <w:lang w:val="en-US"/>
         </w:rPr>
         <w:t>dbr</w:t>
@@ -1280,21 +1354,7 @@
         <w:rPr>
           <w:lang w:val="en-US"/>
         </w:rPr>
-        <w:t xml:space="preserve">A database of the system is a set of tools for storing and access providing to multi-format data. The body of the document loaded in the first place is stored in XML files in the file system on the server. The file system </w:t>
-      </w:r>
-      <w:proofErr w:type="spellStart"/>
-      <w:r>
-        <w:rPr>
-          <w:lang w:val="en-US"/>
-        </w:rPr>
-        <w:t>bis</w:t>
-      </w:r>
-      <w:proofErr w:type="spellEnd"/>
-      <w:r>
-        <w:rPr>
-          <w:lang w:val="en-US"/>
-        </w:rPr>
-        <w:t xml:space="preserve"> wrapped with a document versions tracking level to monitor the development of the document in time and create integrated backup copies. This level is quite easy to be implemented using modern version </w:t>
+        <w:t xml:space="preserve">A database of the system is a set of tools for storing and access providing to multi-format data. The body of the document loaded in the first place is stored in XML files in the file system on the server. The file system is wrapped with a document versions tracking level to monitor the development of the document in time and create integrated backup copies. This level is quite easy to be implemented using modern version </w:t>
       </w:r>
       <w:r>
         <w:rPr>
@@ -1447,14 +1507,12 @@
         </w:rPr>
         <w:t xml:space="preserve"> has the means of fuzzy comparison of terms that allows construction of relevant information search. The main aspects of module functioning </w:t>
       </w:r>
-      <w:proofErr w:type="gramStart"/>
-      <w:r>
-        <w:rPr>
-          <w:lang w:val="en-US"/>
-        </w:rPr>
-        <w:t>is</w:t>
-      </w:r>
-      <w:proofErr w:type="gramEnd"/>
+      <w:r>
+        <w:rPr>
+          <w:lang w:val="en-US"/>
+        </w:rPr>
+        <w:t>are</w:t>
+      </w:r>
       <w:r>
         <w:rPr>
           <w:lang w:val="en-US"/>
@@ -1891,19 +1949,17 @@
         </w:rPr>
         <w:t xml:space="preserve">The Ministry of education and science of the Russian Federation after a series of experiments started the large-scale deployment of the Bologna process in the educational environment of the Russian Federation. One of the goals to be solved in the introduction is the transition to competence-oriented representation of the requirements to the pedagogical process. The reform affects all aspects of the process, including the system of classification of professions, introduction of "programs" and "directions", specialization by skill level (bachelor, master, etc.), introduction of applied bachelor degree, list of courses, goals and objectives of the courses agreed with the competencies specified in the Federal state educational standard, forms of conducting classes, e.g., the introduction of interactive forms, the distribution of lectures and practical sessions, etc. The existing documentation of the courses is supplemented with new forms of mandatory documents: </w:t>
       </w:r>
-      <w:proofErr w:type="gramStart"/>
-      <w:r>
-        <w:rPr>
-          <w:lang w:val="en-US"/>
-        </w:rPr>
-        <w:t>the</w:t>
-      </w:r>
-      <w:proofErr w:type="gramEnd"/>
-      <w:r>
-        <w:rPr>
-          <w:lang w:val="en-US"/>
-        </w:rPr>
-        <w:t xml:space="preserve"> Fund of assessment means (FAM), annotations of the courses. In addition, the university management with the aim of improving the quality of educational services introduced its own additions to the form, content and requirements to the documentation typesetting, in particular, to the quality of the conversion to HTML for publication on the website of the university.</w:t>
+      <w:r>
+        <w:rPr>
+          <w:lang w:val="en-US"/>
+        </w:rPr>
+        <w:t>t</w:t>
+      </w:r>
+      <w:r>
+        <w:rPr>
+          <w:lang w:val="en-US"/>
+        </w:rPr>
+        <w:t>he</w:t>
       </w:r>
       <w:r>
         <w:rPr>
@@ -1911,6 +1967,24 @@
         </w:rPr>
         <w:t xml:space="preserve"> </w:t>
       </w:r>
+      <w:r>
+        <w:rPr>
+          <w:lang w:val="en-US"/>
+        </w:rPr>
+        <w:t>basis of assessment means (B</w:t>
+      </w:r>
+      <w:r>
+        <w:rPr>
+          <w:lang w:val="en-US"/>
+        </w:rPr>
+        <w:t>AM), annotations of the courses. In addition, the university management with the aim of improving the quality of educational services introduced its own additions to the form, content and requirements to the documentation typesetting, in particular, to the quality of the conversion to HTML for publication on the website of the university.</w:t>
+      </w:r>
+      <w:r>
+        <w:rPr>
+          <w:lang w:val="en-US"/>
+        </w:rPr>
+        <w:t xml:space="preserve"> </w:t>
+      </w:r>
     </w:p>
     <w:p>
       <w:pPr>
@@ -1923,7 +1997,31 @@
         <w:rPr>
           <w:lang w:val="en-US"/>
         </w:rPr>
-        <w:t xml:space="preserve">For the minimum fulfillment of the requirements of the university management for each course the instructor is required to design at least three documents: the working program of the course, the summary and the FAM. This set of documents is prepared for each following possible combination: the university, department, specialty, direction (profile), program, qualification level (bachelor, specialist, undergraduate, graduate), academic or applied version of the qualification, [form of study (full-time, part-time, evening, part-time,] etc.). Each combination is presented in the curriculum of the university from which data is annually or twice a year should be synchronized </w:t>
+        <w:t>For the minimum fulfillment of the requirements of the university management for each course the instructor is required to design at least three documents: the working program of t</w:t>
+      </w:r>
+      <w:r>
+        <w:rPr>
+          <w:lang w:val="en-US"/>
+        </w:rPr>
+        <w:t>he course, the summary and the B</w:t>
+      </w:r>
+      <w:r>
+        <w:rPr>
+          <w:lang w:val="en-US"/>
+        </w:rPr>
+        <w:t>AM. This set of documents is prepared for each following possible combination: the university, department, specialty, direction (profile), program, qualification level (bachelor, specialist, undergraduate, graduate), academic or applied</w:t>
+      </w:r>
+      <w:r>
+        <w:rPr>
+          <w:lang w:val="en-US"/>
+        </w:rPr>
+        <w:t xml:space="preserve"> version of the qualification, </w:t>
+      </w:r>
+      <w:r>
+        <w:rPr>
+          <w:lang w:val="en-US"/>
+        </w:rPr>
+        <w:t xml:space="preserve">form of study (full-time, part-time, evening, part-time, etc.). Each combination is presented in the curriculum of the university from which data is annually or twice a year should be synchronized </w:t>
       </w:r>
       <w:r>
         <w:rPr>
@@ -1935,7 +2033,19 @@
         <w:rPr>
           <w:lang w:val="en-US"/>
         </w:rPr>
-        <w:t xml:space="preserve"> work programs. The last five years showed the level of forethought of decisions taken by the managers of the ministry in terms of requirements to the presentation of a course - four generations of the standards (1,2,3 and 3+) have been developed – for each generation the documents in the appropriate "new" form should be prepared. The task of developing new handbook now seems to be more simple than before on the background of the document set preparation complexity. The raw statistic shows that most teachers are not able to cope with high-quality paperwork in the provided time constraints, resulting in the necessity to departments to hire a secretary, whose function is to bring documentation to the required quality level.</w:t>
+        <w:t xml:space="preserve"> work programs. The last five years showed the level of forethought of decisions taken by the managers of the ministry in terms of requirements to the presentation of a course </w:t>
+      </w:r>
+      <w:r>
+        <w:rPr>
+          <w:lang w:val="en-US"/>
+        </w:rPr>
+        <w:t>–</w:t>
+      </w:r>
+      <w:r>
+        <w:rPr>
+          <w:lang w:val="en-US"/>
+        </w:rPr>
+        <w:t xml:space="preserve"> four</w:t>
       </w:r>
       <w:r>
         <w:rPr>
@@ -1943,6 +2053,18 @@
         </w:rPr>
         <w:t xml:space="preserve"> </w:t>
       </w:r>
+      <w:r>
+        <w:rPr>
+          <w:lang w:val="en-US"/>
+        </w:rPr>
+        <w:t>generations of the standards (1,2,3 and 3+) have been developed – for each generation the documents in the appropriate "new" form should be prepared. The task of developing new handbook now seems to be more simple than before on the background of the document set preparation complexity. The raw statistic shows that most teachers are not able to cope with high-quality paperwork in the provided time constraints, resulting in the necessity to departments to hire a secretary, whose function is to bring documentation to the required quality level.</w:t>
+      </w:r>
+      <w:r>
+        <w:rPr>
+          <w:lang w:val="en-US"/>
+        </w:rPr>
+        <w:t xml:space="preserve"> </w:t>
+      </w:r>
     </w:p>
     <w:p>
       <w:pPr>
@@ -1955,7 +2077,19 @@
         <w:rPr>
           <w:lang w:val="en-US"/>
         </w:rPr>
-        <w:t>The solution to this problem is supposed to be in developing a software system that allows collecting the texts of the work programs, abstracts and FAMs from separate parts: a list of competencies and curriculum; the subject and module contents, whose text parts shared between different versions of documents. The title pages are generated from data of curriculum and designed templates. Microsoft Word and Excel are commonly used for this task with a built-in VBA, but in this case it is clearly not enough.</w:t>
+        <w:t xml:space="preserve">The solution to this problem is supposed to be in developing a software system that allows collecting the texts of the work programs, abstracts and </w:t>
+      </w:r>
+      <w:r>
+        <w:rPr>
+          <w:lang w:val="en-US"/>
+        </w:rPr>
+        <w:t>B</w:t>
+      </w:r>
+      <w:r>
+        <w:rPr>
+          <w:lang w:val="en-US"/>
+        </w:rPr>
+        <w:t>AMs from separate parts: a list of competencies and curriculum; the subject and module contents, whose text parts shared between different versions of documents. The title pages are generated from data of curriculum and designed templates. Microsoft Word and Excel are commonly used for this task with a built-in VBA, but in this case it is clearly not enough.</w:t>
       </w:r>
       <w:r>
         <w:rPr>
@@ -4312,7 +4446,7 @@
       <w:pPr>
         <w:pStyle w:val="IwimNextParagraph"/>
         <w:rPr>
-          <w:lang w:val="ru-RU"/>
+          <w:lang w:val="en-US"/>
         </w:rPr>
       </w:pPr>
       <w:r>
@@ -4387,9 +4521,9 @@
       <w:proofErr w:type="spellEnd"/>
       <w:r>
         <w:rPr>
-          <w:lang w:val="ru-RU"/>
-        </w:rPr>
-        <w:t>:</w:t>
+          <w:lang w:val="en-US"/>
+        </w:rPr>
+        <w:t>.</w:t>
       </w:r>
     </w:p>
     <w:p>
@@ -4516,14 +4650,12 @@
         </w:rPr>
         <w:t xml:space="preserve"> and about should be avoided. This makes the structure of semantic markup to be </w:t>
       </w:r>
-      <w:proofErr w:type="gramStart"/>
-      <w:r>
-        <w:rPr>
-          <w:lang w:val="en-US"/>
-        </w:rPr>
-        <w:t>more strict</w:t>
-      </w:r>
-      <w:proofErr w:type="gramEnd"/>
+      <w:r>
+        <w:rPr>
+          <w:lang w:val="en-US"/>
+        </w:rPr>
+        <w:t>stricter</w:t>
+      </w:r>
       <w:r>
         <w:rPr>
           <w:lang w:val="en-US"/>
@@ -5722,14 +5854,12 @@
         </w:rPr>
         <w:t xml:space="preserve">Harmonization of grammar is implemented using the attributes id, data- and class. The value of the class </w:t>
       </w:r>
-      <w:proofErr w:type="gramStart"/>
-      <w:r>
-        <w:rPr>
-          <w:lang w:val="en-US"/>
-        </w:rPr>
-        <w:t>attribute</w:t>
-      </w:r>
-      <w:proofErr w:type="gramEnd"/>
+      <w:r>
+        <w:rPr>
+          <w:lang w:val="en-US"/>
+        </w:rPr>
+        <w:t>attributes</w:t>
+      </w:r>
       <w:r>
         <w:rPr>
           <w:lang w:val="en-US"/>
@@ -6320,19 +6450,19 @@
         </w:rPr>
         <w:t xml:space="preserve">Another important task of analysis of unstructured information is to automate the layout and the structure recognition of similar documents according to a template. The task is relevant for universities, where a large amount of material in the form of training programs and handbooks are accumulated. The material could be converted into various forms of preparation, such as training programs on the modern standard FOS-3+, e-courses of </w:t>
       </w:r>
-      <w:proofErr w:type="spellStart"/>
-      <w:r>
-        <w:rPr>
-          <w:lang w:val="en-US"/>
-        </w:rPr>
-        <w:t>moodle</w:t>
-      </w:r>
-      <w:proofErr w:type="spellEnd"/>
-      <w:r>
-        <w:rPr>
-          <w:lang w:val="en-US"/>
-        </w:rPr>
-        <w:t>, etc. In addition, the universities of Russian Federation are developing intelligent systems for training automation where the material the student is given depending on a predefined general scenario and the results of the assessment of the current knowledge. Marked up methodological and documentary material could be used for partial automation of the process of populating the module databases of e-learning systems.</w:t>
+      <w:r>
+        <w:rPr>
+          <w:lang w:val="en-US"/>
+        </w:rPr>
+        <w:t>M</w:t>
+      </w:r>
+      <w:bookmarkStart w:id="0" w:name="_GoBack"/>
+      <w:bookmarkEnd w:id="0"/>
+      <w:r>
+        <w:rPr>
+          <w:lang w:val="en-US"/>
+        </w:rPr>
+        <w:t>oodle, etc. In addition, the universities of Russian Federation are developing intelligent systems for training automation where the material the student is given depending on a predefined general scenario and the results of the assessment of the current knowledge. Marked up methodological and documentary material could be used for partial automation of the process of populating the module databases of e-learning systems.</w:t>
       </w:r>
     </w:p>
     <w:p>
@@ -6785,15 +6915,7 @@
         <w:rPr>
           <w:rStyle w:val="il"/>
         </w:rPr>
-        <w:t>. of International conference on Applied Internet and Information Technologies. University of Novi Sad, Technical Facult</w:t>
-      </w:r>
-      <w:bookmarkStart w:id="0" w:name="_GoBack"/>
-      <w:bookmarkEnd w:id="0"/>
-      <w:r>
-        <w:rPr>
-          <w:rStyle w:val="il"/>
-        </w:rPr>
-        <w:t xml:space="preserve">y ”Mihajlo Pupin”, </w:t>
+        <w:t xml:space="preserve">. of International conference on Applied Internet and Information Technologies. University of Novi Sad, Technical Faculty ”Mihajlo Pupin”, </w:t>
       </w:r>
       <w:proofErr w:type="spellStart"/>
       <w:r>
@@ -9676,7 +9798,7 @@
 </file>
 
 <file path=customXml/itemProps1.xml><?xml version="1.0" encoding="utf-8"?>
-<ds:datastoreItem xmlns:ds="http://schemas.openxmlformats.org/officeDocument/2006/customXml" ds:itemID="{EC726959-B4ED-459E-B27A-171956A06D3A}">
+<ds:datastoreItem xmlns:ds="http://schemas.openxmlformats.org/officeDocument/2006/customXml" ds:itemID="{8AE31658-ED1B-4586-A7AD-FC48BC3CD925}">
   <ds:schemaRefs>
     <ds:schemaRef ds:uri="http://schemas.openxmlformats.org/officeDocument/2006/bibliography"/>
   </ds:schemaRefs>

</xml_diff>